<commit_message>
Some good advice on testing
</commit_message>
<xml_diff>
--- a/assignments/AllAssignments.docx
+++ b/assignments/AllAssignments.docx
@@ -528,6 +528,63 @@
       </w:r>
     </w:p>
     <w:p>
+      <w:pPr>
+        <w:rPr>
+          <w:b/>
+        </w:rPr>
+      </w:pPr>
+      <w:r>
+        <w:rPr>
+          <w:b/>
+        </w:rPr>
+        <w:t xml:space="preserve">Helpful hint:  to avoid making it hard to collect coverage when a test fails, use your own </w:t>
+      </w:r>
+      <w:proofErr w:type="spellStart"/>
+      <w:r>
+        <w:rPr>
+          <w:b/>
+        </w:rPr>
+        <w:t>asserttrue</w:t>
+      </w:r>
+      <w:proofErr w:type="spellEnd"/>
+      <w:r>
+        <w:rPr>
+          <w:b/>
+        </w:rPr>
+        <w:t xml:space="preserve"> function instead of the standard C </w:t>
+      </w:r>
+      <w:proofErr w:type="gramStart"/>
+      <w:r>
+        <w:rPr>
+          <w:b/>
+        </w:rPr>
+        <w:t>assert</w:t>
+      </w:r>
+      <w:proofErr w:type="gramEnd"/>
+      <w:r>
+        <w:rPr>
+          <w:b/>
+        </w:rPr>
+        <w:t xml:space="preserve"> (which basically crashes the code and fails to collect coverage).  </w:t>
+      </w:r>
+      <w:proofErr w:type="gramStart"/>
+      <w:r>
+        <w:rPr>
+          <w:b/>
+        </w:rPr>
+        <w:t>Your assert</w:t>
+      </w:r>
+      <w:proofErr w:type="gramEnd"/>
+      <w:r>
+        <w:rPr>
+          <w:b/>
+        </w:rPr>
+        <w:t xml:space="preserve"> can also print out more information, and maybe have an option that controls whether it exits the program or not.  In these and other tests, I find it helpful to make all tests print “TEST SUCCESSFULLY COMPLETED” or some other message if and only if the entire test passes, and usually (this isn’t always possible for crashing bugs) print “TEST FAILED” for a failure.  This makes it easy to process failing and passing tests.</w:t>
+      </w:r>
+      <w:bookmarkStart w:id="0" w:name="_GoBack"/>
+      <w:bookmarkEnd w:id="0"/>
+    </w:p>
+    <w:p>
       <w:proofErr w:type="gramStart"/>
       <w:r>
         <w:t>Assignment  3</w:t>
@@ -676,6 +733,7 @@
         </w:numPr>
       </w:pPr>
       <w:r>
+        <w:lastRenderedPageBreak/>
         <w:t>Write a random tester that plays</w:t>
       </w:r>
       <w:r>
@@ -729,11 +787,7 @@
       </w:r>
       <w:proofErr w:type="spellEnd"/>
       <w:r>
-        <w:t xml:space="preserve"> &lt;seed&gt; at a terminal.  The goal of this exercise is not to write a “good” AI dominion player, but to write a good test generator that plays valid (or mostly valid – making some disallowed calls the API should catch is a good idea!) games of dominion, but may play in ways no human or </w:t>
-      </w:r>
-      <w:r>
-        <w:lastRenderedPageBreak/>
-        <w:t>sensible robot would ever dream of playing.  You may need some attempt to play “well” to avoid never being able to buy/play more expensive cards, however.</w:t>
+        <w:t xml:space="preserve"> &lt;seed&gt; at a terminal.  The goal of this exercise is not to write a “good” AI dominion player, but to write a good test generator that plays valid (or mostly valid – making some disallowed calls the API should catch is a good idea!) games of dominion, but may play in ways no human or sensible robot would ever dream of playing.  You may need some attempt to play “well” to avoid never being able to buy/play more expensive cards, however.</w:t>
       </w:r>
     </w:p>
     <w:p>
@@ -883,7 +937,11 @@
       </w:r>
       <w:proofErr w:type="spellEnd"/>
       <w:r>
-        <w:t>’ principles applied to the process.  Submit this file in your dominion directory as debugging.txt.  If any files or logs are discussed in debugging.txt make sure to also submit those!</w:t>
+        <w:t xml:space="preserve">’ principles applied to the process.  </w:t>
+      </w:r>
+      <w:r>
+        <w:lastRenderedPageBreak/>
+        <w:t>Submit this file in your dominion directory as debugging.txt.  If any files or logs are discussed in debugging.txt make sure to also submit those!</w:t>
       </w:r>
     </w:p>
     <w:p>
@@ -907,7 +965,24 @@
         </w:numPr>
       </w:pPr>
       <w:r>
-        <w:t>Use delta debugging tools (downloaded from Zeller’s website) to minimize a failing test case for Dominion.  Describe the process and what you did in deltadebug.txt, and include any relevant code (modifications of the python scripts) or files.  One way to go about this is to take your work from Assignment 4 and modify it so that it produces a standalone C file containing calls to play the randomly generated Dominion game.</w:t>
+        <w:t>Use delta debugging tools (downloaded from Zeller’s website</w:t>
+      </w:r>
+      <w:r>
+        <w:t>; not Igor, but the Python tools most easily found by searching for “delta debugging tutorial”)</w:t>
+      </w:r>
+      <w:r>
+        <w:t xml:space="preserve"> to minimize a failing test case for Dominion.  Describe the process and what you did in deltadebug.txt, and include any relevant code (modifications of the python scripts) or files.  One way to go about this is to take your work from Assignment 4 and modify it so that it produces a standalone C file containing calls to play the randomly generated Dominion game.</w:t>
+      </w:r>
+      <w:r>
+        <w:t xml:space="preserve">  The items to be delta-debugged will be lines in between curly braces in </w:t>
+      </w:r>
+      <w:proofErr w:type="spellStart"/>
+      <w:r>
+        <w:t>main.c</w:t>
+      </w:r>
+      <w:proofErr w:type="spellEnd"/>
+      <w:r>
+        <w:t xml:space="preserve"> of that file.</w:t>
       </w:r>
     </w:p>
     <w:p>
@@ -919,7 +994,6 @@
         </w:numPr>
       </w:pPr>
       <w:r>
-        <w:lastRenderedPageBreak/>
         <w:t xml:space="preserve">Implement Tarantula using </w:t>
       </w:r>
       <w:proofErr w:type="spellStart"/>
@@ -929,6 +1003,33 @@
       <w:proofErr w:type="spellEnd"/>
       <w:r>
         <w:t>, and describe the process of using it to localize a bug in Dominion.  Write this up as tarantula.txt, and include any relevant code or files.</w:t>
+      </w:r>
+      <w:r>
+        <w:t xml:space="preserve">  This will require 1) generating </w:t>
+      </w:r>
+      <w:proofErr w:type="spellStart"/>
+      <w:r>
+        <w:t>gcov</w:t>
+      </w:r>
+      <w:proofErr w:type="spellEnd"/>
+      <w:r>
+        <w:t xml:space="preserve"> files for each test somehow (these could be random tests defined by their seeds), 2) attaching information on whether these tests pass or fail to each test somehow and 3) parsing the </w:t>
+      </w:r>
+      <w:proofErr w:type="spellStart"/>
+      <w:r>
+        <w:t>gcov</w:t>
+      </w:r>
+      <w:proofErr w:type="spellEnd"/>
+      <w:r>
+        <w:t xml:space="preserve"> </w:t>
+      </w:r>
+      <w:proofErr w:type="spellStart"/>
+      <w:r>
+        <w:t>filesand</w:t>
+      </w:r>
+      <w:proofErr w:type="spellEnd"/>
+      <w:r>
+        <w:t xml:space="preserve"> using the tarantula formula.</w:t>
       </w:r>
     </w:p>
     <w:p>
@@ -982,8 +1083,6 @@
       <w:r>
         <w:t xml:space="preserve"> minimum of 1,000 words of text.  This covers the entire class testing process; you can base it on your unit tests, your random tests, your whole game generator, etc.  </w:t>
       </w:r>
-      <w:bookmarkStart w:id="0" w:name="_GoBack"/>
-      <w:bookmarkEnd w:id="0"/>
     </w:p>
     <w:sectPr>
       <w:pgSz w:w="12240" w:h="15840"/>

</xml_diff>